<commit_message>
Add big boy model (156000)
</commit_message>
<xml_diff>
--- a/Python_plots.docx
+++ b/Python_plots.docx
@@ -81,21 +81,7 @@
         <w:rPr>
           <w:lang w:val="en-US"/>
         </w:rPr>
-        <w:t xml:space="preserve"> </w:t>
-      </w:r>
-      <w:proofErr w:type="gramStart"/>
-      <w:r>
-        <w:rPr>
-          <w:lang w:val="en-US"/>
-        </w:rPr>
-        <w:t>rate :</w:t>
-      </w:r>
-      <w:proofErr w:type="gramEnd"/>
-      <w:r>
-        <w:rPr>
-          <w:lang w:val="en-US"/>
-        </w:rPr>
-        <w:t xml:space="preserve"> </w:t>
+        <w:t xml:space="preserve"> rate : </w:t>
       </w:r>
       <w:r>
         <w:rPr>
@@ -144,14 +130,12 @@
           <w:lang w:val="en-US"/>
         </w:rPr>
       </w:pPr>
-      <w:proofErr w:type="gramStart"/>
       <w:r>
         <w:rPr>
           <w:lang w:val="en-US"/>
         </w:rPr>
         <w:t>Avant :</w:t>
       </w:r>
-      <w:proofErr w:type="gramEnd"/>
     </w:p>
     <w:p>
       <w:pPr>
@@ -191,21 +175,7 @@
         <w:rPr>
           <w:lang w:val="en-US"/>
         </w:rPr>
-        <w:t>.</w:t>
-      </w:r>
-      <w:proofErr w:type="gramStart"/>
-      <w:r>
-        <w:rPr>
-          <w:lang w:val="en-US"/>
-        </w:rPr>
-        <w:t>) :</w:t>
-      </w:r>
-      <w:proofErr w:type="gramEnd"/>
-      <w:r>
-        <w:rPr>
-          <w:lang w:val="en-US"/>
-        </w:rPr>
-        <w:t xml:space="preserve"> (RL : 0,0929083808738868, CS: 0,0445838516850061, DS: 0,876702288340136)</w:t>
+        <w:t>.) : (RL : 0,0929083808738868, CS: 0,0445838516850061, DS: 0,876702288340136)</w:t>
       </w:r>
       <w:r>
         <w:rPr>
@@ -294,14 +264,12 @@
           <w:lang w:val="en-US"/>
         </w:rPr>
       </w:pPr>
-      <w:proofErr w:type="gramStart"/>
       <w:r>
         <w:rPr>
           <w:lang w:val="en-US"/>
         </w:rPr>
         <w:t>Après :</w:t>
       </w:r>
-      <w:proofErr w:type="gramEnd"/>
     </w:p>
     <w:p>
       <w:pPr>
@@ -341,21 +309,7 @@
         <w:rPr>
           <w:lang w:val="en-US"/>
         </w:rPr>
-        <w:t>.</w:t>
-      </w:r>
-      <w:proofErr w:type="gramStart"/>
-      <w:r>
-        <w:rPr>
-          <w:lang w:val="en-US"/>
-        </w:rPr>
-        <w:t>) :</w:t>
-      </w:r>
-      <w:proofErr w:type="gramEnd"/>
-      <w:r>
-        <w:rPr>
-          <w:lang w:val="en-US"/>
-        </w:rPr>
-        <w:t xml:space="preserve"> (RL : 0,471562850016574, CS: 0,264215953038757, DS: 0,219574693331081)</w:t>
+        <w:t>.) : (RL : 0,471562850016574, CS: 0,264215953038757, DS: 0,219574693331081)</w:t>
       </w:r>
       <w:r>
         <w:rPr>
@@ -530,53 +484,39 @@
         <w:rPr>
           <w:lang w:val="en-US"/>
         </w:rPr>
+        <w:t xml:space="preserve"> rate : </w:t>
+      </w:r>
+      <w:r>
+        <w:rPr>
+          <w:lang w:val="en-US"/>
+        </w:rPr>
+        <w:t>0.05</w:t>
+      </w:r>
+      <w:r>
+        <w:rPr>
+          <w:lang w:val="en-US"/>
+        </w:rPr>
+        <w:br/>
+        <w:t xml:space="preserve">Durée : </w:t>
+      </w:r>
+      <w:r>
+        <w:rPr>
+          <w:lang w:val="en-US"/>
+        </w:rPr>
+        <w:t>1m</w:t>
+      </w:r>
+      <w:r>
+        <w:rPr>
+          <w:lang w:val="en-US"/>
+        </w:rPr>
+        <w:t>28</w:t>
+      </w:r>
+      <w:r>
+        <w:rPr>
+          <w:lang w:val="en-US"/>
+        </w:rPr>
         <w:t xml:space="preserve"> </w:t>
       </w:r>
-      <w:proofErr w:type="gramStart"/>
-      <w:r>
-        <w:rPr>
-          <w:lang w:val="en-US"/>
-        </w:rPr>
-        <w:t>rate :</w:t>
-      </w:r>
-      <w:proofErr w:type="gramEnd"/>
-      <w:r>
-        <w:rPr>
-          <w:lang w:val="en-US"/>
-        </w:rPr>
-        <w:t xml:space="preserve"> </w:t>
-      </w:r>
-      <w:r>
-        <w:rPr>
-          <w:lang w:val="en-US"/>
-        </w:rPr>
-        <w:t>0.05</w:t>
-      </w:r>
-      <w:r>
-        <w:rPr>
-          <w:lang w:val="en-US"/>
-        </w:rPr>
-        <w:br/>
-        <w:t xml:space="preserve">Durée : </w:t>
-      </w:r>
-      <w:r>
-        <w:rPr>
-          <w:lang w:val="en-US"/>
-        </w:rPr>
-        <w:t>1m</w:t>
-      </w:r>
-      <w:r>
-        <w:rPr>
-          <w:lang w:val="en-US"/>
-        </w:rPr>
-        <w:t>28</w:t>
-      </w:r>
-      <w:r>
-        <w:rPr>
-          <w:lang w:val="en-US"/>
-        </w:rPr>
-        <w:t xml:space="preserve"> </w:t>
-      </w:r>
       <w:proofErr w:type="spellStart"/>
       <w:r>
         <w:rPr>
@@ -611,14 +551,12 @@
           <w:lang w:val="en-US"/>
         </w:rPr>
       </w:pPr>
-      <w:proofErr w:type="gramStart"/>
       <w:r>
         <w:rPr>
           <w:lang w:val="en-US"/>
         </w:rPr>
         <w:t>Avant :</w:t>
       </w:r>
-      <w:proofErr w:type="gramEnd"/>
     </w:p>
     <w:p>
       <w:pPr>
@@ -658,21 +596,7 @@
         <w:rPr>
           <w:lang w:val="en-US"/>
         </w:rPr>
-        <w:t>.</w:t>
-      </w:r>
-      <w:proofErr w:type="gramStart"/>
-      <w:r>
-        <w:rPr>
-          <w:lang w:val="en-US"/>
-        </w:rPr>
-        <w:t>) :</w:t>
-      </w:r>
-      <w:proofErr w:type="gramEnd"/>
-      <w:r>
-        <w:rPr>
-          <w:lang w:val="en-US"/>
-        </w:rPr>
-        <w:t xml:space="preserve"> (RL : 0,214399556417711, CS: 0,392872715779026, DS: 0,836576359798087)</w:t>
+        <w:t>.) : (RL : 0,214399556417711, CS: 0,392872715779026, DS: 0,836576359798087)</w:t>
       </w:r>
       <w:r>
         <w:rPr>
@@ -761,14 +685,12 @@
           <w:lang w:val="en-US"/>
         </w:rPr>
       </w:pPr>
-      <w:proofErr w:type="gramStart"/>
       <w:r>
         <w:rPr>
           <w:lang w:val="en-US"/>
         </w:rPr>
         <w:t>Après :</w:t>
       </w:r>
-      <w:proofErr w:type="gramEnd"/>
     </w:p>
     <w:p>
       <w:pPr>
@@ -808,21 +730,7 @@
         <w:rPr>
           <w:lang w:val="en-US"/>
         </w:rPr>
-        <w:t>.</w:t>
-      </w:r>
-      <w:proofErr w:type="gramStart"/>
-      <w:r>
-        <w:rPr>
-          <w:lang w:val="en-US"/>
-        </w:rPr>
-        <w:t>) :</w:t>
-      </w:r>
-      <w:proofErr w:type="gramEnd"/>
-      <w:r>
-        <w:rPr>
-          <w:lang w:val="en-US"/>
-        </w:rPr>
-        <w:t xml:space="preserve"> (RL : 0,788821320361791, CS: 0,0913247152445607, DS: 0,0928148203092332)</w:t>
+        <w:t>.) : (RL : 0,788821320361791, CS: 0,0913247152445607, DS: 0,0928148203092332)</w:t>
       </w:r>
       <w:r>
         <w:rPr>
@@ -1003,53 +911,39 @@
         <w:rPr>
           <w:lang w:val="en-US"/>
         </w:rPr>
+        <w:t xml:space="preserve"> rate : </w:t>
+      </w:r>
+      <w:r>
+        <w:rPr>
+          <w:lang w:val="en-US"/>
+        </w:rPr>
+        <w:t>0.05</w:t>
+      </w:r>
+      <w:r>
+        <w:rPr>
+          <w:lang w:val="en-US"/>
+        </w:rPr>
+        <w:br/>
+        <w:t xml:space="preserve">Durée : </w:t>
+      </w:r>
+      <w:r>
+        <w:rPr>
+          <w:lang w:val="en-US"/>
+        </w:rPr>
+        <w:t>1m</w:t>
+      </w:r>
+      <w:r>
+        <w:rPr>
+          <w:lang w:val="en-US"/>
+        </w:rPr>
+        <w:t>31</w:t>
+      </w:r>
+      <w:r>
+        <w:rPr>
+          <w:lang w:val="en-US"/>
+        </w:rPr>
         <w:t xml:space="preserve"> </w:t>
       </w:r>
-      <w:proofErr w:type="gramStart"/>
-      <w:r>
-        <w:rPr>
-          <w:lang w:val="en-US"/>
-        </w:rPr>
-        <w:t>rate :</w:t>
-      </w:r>
-      <w:proofErr w:type="gramEnd"/>
-      <w:r>
-        <w:rPr>
-          <w:lang w:val="en-US"/>
-        </w:rPr>
-        <w:t xml:space="preserve"> </w:t>
-      </w:r>
-      <w:r>
-        <w:rPr>
-          <w:lang w:val="en-US"/>
-        </w:rPr>
-        <w:t>0.05</w:t>
-      </w:r>
-      <w:r>
-        <w:rPr>
-          <w:lang w:val="en-US"/>
-        </w:rPr>
-        <w:br/>
-        <w:t xml:space="preserve">Durée : </w:t>
-      </w:r>
-      <w:r>
-        <w:rPr>
-          <w:lang w:val="en-US"/>
-        </w:rPr>
-        <w:t>1m</w:t>
-      </w:r>
-      <w:r>
-        <w:rPr>
-          <w:lang w:val="en-US"/>
-        </w:rPr>
-        <w:t>31</w:t>
-      </w:r>
-      <w:r>
-        <w:rPr>
-          <w:lang w:val="en-US"/>
-        </w:rPr>
-        <w:t xml:space="preserve"> </w:t>
-      </w:r>
       <w:proofErr w:type="spellStart"/>
       <w:r>
         <w:rPr>
@@ -1084,14 +978,12 @@
           <w:lang w:val="en-US"/>
         </w:rPr>
       </w:pPr>
-      <w:proofErr w:type="gramStart"/>
       <w:r>
         <w:rPr>
           <w:lang w:val="en-US"/>
         </w:rPr>
         <w:t>Avant :</w:t>
       </w:r>
-      <w:proofErr w:type="gramEnd"/>
     </w:p>
     <w:p>
       <w:pPr>
@@ -1131,21 +1023,7 @@
         <w:rPr>
           <w:lang w:val="en-US"/>
         </w:rPr>
-        <w:t>.</w:t>
-      </w:r>
-      <w:proofErr w:type="gramStart"/>
-      <w:r>
-        <w:rPr>
-          <w:lang w:val="en-US"/>
-        </w:rPr>
-        <w:t>) :</w:t>
-      </w:r>
-      <w:proofErr w:type="gramEnd"/>
-      <w:r>
-        <w:rPr>
-          <w:lang w:val="en-US"/>
-        </w:rPr>
-        <w:t xml:space="preserve"> (RL : 0,123993253261294, CS: 0,220038627232665, DS: 0,150171409170474)</w:t>
+        <w:t>.) : (RL : 0,123993253261294, CS: 0,220038627232665, DS: 0,150171409170474)</w:t>
       </w:r>
       <w:r>
         <w:rPr>
@@ -1234,14 +1112,12 @@
           <w:lang w:val="en-US"/>
         </w:rPr>
       </w:pPr>
-      <w:proofErr w:type="gramStart"/>
       <w:r>
         <w:rPr>
           <w:lang w:val="en-US"/>
         </w:rPr>
         <w:t>Après :</w:t>
       </w:r>
-      <w:proofErr w:type="gramEnd"/>
     </w:p>
     <w:p>
       <w:pPr>
@@ -1281,21 +1157,7 @@
         <w:rPr>
           <w:lang w:val="en-US"/>
         </w:rPr>
-        <w:t>.</w:t>
-      </w:r>
-      <w:proofErr w:type="gramStart"/>
-      <w:r>
-        <w:rPr>
-          <w:lang w:val="en-US"/>
-        </w:rPr>
-        <w:t>) :</w:t>
-      </w:r>
-      <w:proofErr w:type="gramEnd"/>
-      <w:r>
-        <w:rPr>
-          <w:lang w:val="en-US"/>
-        </w:rPr>
-        <w:t xml:space="preserve"> (RL : 0,228145656080208, CS: 0,322030704675673, DS: 0,30015398381231)</w:t>
+        <w:t>.) : (RL : 0,228145656080208, CS: 0,322030704675673, DS: 0,30015398381231)</w:t>
       </w:r>
       <w:r>
         <w:rPr>
@@ -1475,53 +1337,39 @@
         <w:rPr>
           <w:lang w:val="en-US"/>
         </w:rPr>
+        <w:t xml:space="preserve"> rate : </w:t>
+      </w:r>
+      <w:r>
+        <w:rPr>
+          <w:lang w:val="en-US"/>
+        </w:rPr>
+        <w:t>0.05</w:t>
+      </w:r>
+      <w:r>
+        <w:rPr>
+          <w:lang w:val="en-US"/>
+        </w:rPr>
+        <w:br/>
+        <w:t xml:space="preserve">Durée : </w:t>
+      </w:r>
+      <w:r>
+        <w:rPr>
+          <w:lang w:val="en-US"/>
+        </w:rPr>
+        <w:t>1m</w:t>
+      </w:r>
+      <w:r>
+        <w:rPr>
+          <w:lang w:val="en-US"/>
+        </w:rPr>
+        <w:t>46</w:t>
+      </w:r>
+      <w:r>
+        <w:rPr>
+          <w:lang w:val="en-US"/>
+        </w:rPr>
         <w:t xml:space="preserve"> </w:t>
       </w:r>
-      <w:proofErr w:type="gramStart"/>
-      <w:r>
-        <w:rPr>
-          <w:lang w:val="en-US"/>
-        </w:rPr>
-        <w:t>rate :</w:t>
-      </w:r>
-      <w:proofErr w:type="gramEnd"/>
-      <w:r>
-        <w:rPr>
-          <w:lang w:val="en-US"/>
-        </w:rPr>
-        <w:t xml:space="preserve"> </w:t>
-      </w:r>
-      <w:r>
-        <w:rPr>
-          <w:lang w:val="en-US"/>
-        </w:rPr>
-        <w:t>0.05</w:t>
-      </w:r>
-      <w:r>
-        <w:rPr>
-          <w:lang w:val="en-US"/>
-        </w:rPr>
-        <w:br/>
-        <w:t xml:space="preserve">Durée : </w:t>
-      </w:r>
-      <w:r>
-        <w:rPr>
-          <w:lang w:val="en-US"/>
-        </w:rPr>
-        <w:t>1m</w:t>
-      </w:r>
-      <w:r>
-        <w:rPr>
-          <w:lang w:val="en-US"/>
-        </w:rPr>
-        <w:t>46</w:t>
-      </w:r>
-      <w:r>
-        <w:rPr>
-          <w:lang w:val="en-US"/>
-        </w:rPr>
-        <w:t xml:space="preserve"> </w:t>
-      </w:r>
       <w:proofErr w:type="spellStart"/>
       <w:r>
         <w:rPr>
@@ -1556,14 +1404,12 @@
           <w:lang w:val="en-US"/>
         </w:rPr>
       </w:pPr>
-      <w:proofErr w:type="gramStart"/>
       <w:r>
         <w:rPr>
           <w:lang w:val="en-US"/>
         </w:rPr>
         <w:t>Avant :</w:t>
       </w:r>
-      <w:proofErr w:type="gramEnd"/>
     </w:p>
     <w:p>
       <w:pPr>
@@ -1603,21 +1449,7 @@
         <w:rPr>
           <w:lang w:val="en-US"/>
         </w:rPr>
-        <w:t>.</w:t>
-      </w:r>
-      <w:proofErr w:type="gramStart"/>
-      <w:r>
-        <w:rPr>
-          <w:lang w:val="en-US"/>
-        </w:rPr>
-        <w:t>) :</w:t>
-      </w:r>
-      <w:proofErr w:type="gramEnd"/>
-      <w:r>
-        <w:rPr>
-          <w:lang w:val="en-US"/>
-        </w:rPr>
-        <w:t xml:space="preserve"> (RL : 0,17794971323991, CS: 0,712322677705568, DS: 0,996759173224873)</w:t>
+        <w:t>.) : (RL : 0,17794971323991, CS: 0,712322677705568, DS: 0,996759173224873)</w:t>
       </w:r>
       <w:r>
         <w:rPr>
@@ -1706,14 +1538,12 @@
           <w:lang w:val="en-US"/>
         </w:rPr>
       </w:pPr>
-      <w:proofErr w:type="gramStart"/>
       <w:r>
         <w:rPr>
           <w:lang w:val="en-US"/>
         </w:rPr>
         <w:t>Après :</w:t>
       </w:r>
-      <w:proofErr w:type="gramEnd"/>
     </w:p>
     <w:p>
       <w:pPr>
@@ -1753,21 +1583,7 @@
         <w:rPr>
           <w:lang w:val="en-US"/>
         </w:rPr>
-        <w:t>.</w:t>
-      </w:r>
-      <w:proofErr w:type="gramStart"/>
-      <w:r>
-        <w:rPr>
-          <w:lang w:val="en-US"/>
-        </w:rPr>
-        <w:t>) :</w:t>
-      </w:r>
-      <w:proofErr w:type="gramEnd"/>
-      <w:r>
-        <w:rPr>
-          <w:lang w:val="en-US"/>
-        </w:rPr>
-        <w:t xml:space="preserve"> (RL : 0,576151749819353, CS: 0,140638795098963, DS: 0,515685036732076)</w:t>
+        <w:t>.) : (RL : 0,576151749819353, CS: 0,140638795098963, DS: 0,515685036732076)</w:t>
       </w:r>
       <w:r>
         <w:rPr>
@@ -1947,59 +1763,45 @@
         <w:rPr>
           <w:lang w:val="en-US"/>
         </w:rPr>
+        <w:t xml:space="preserve"> rate : </w:t>
+      </w:r>
+      <w:r>
+        <w:rPr>
+          <w:lang w:val="en-US"/>
+        </w:rPr>
+        <w:t>0.</w:t>
+      </w:r>
+      <w:r>
+        <w:rPr>
+          <w:lang w:val="en-US"/>
+        </w:rPr>
+        <w:t>1</w:t>
+      </w:r>
+      <w:r>
+        <w:rPr>
+          <w:lang w:val="en-US"/>
+        </w:rPr>
+        <w:br/>
+        <w:t xml:space="preserve">Durée : </w:t>
+      </w:r>
+      <w:r>
+        <w:rPr>
+          <w:lang w:val="en-US"/>
+        </w:rPr>
+        <w:t>1m</w:t>
+      </w:r>
+      <w:r>
+        <w:rPr>
+          <w:lang w:val="en-US"/>
+        </w:rPr>
+        <w:t>52</w:t>
+      </w:r>
+      <w:r>
+        <w:rPr>
+          <w:lang w:val="en-US"/>
+        </w:rPr>
         <w:t xml:space="preserve"> </w:t>
       </w:r>
-      <w:proofErr w:type="gramStart"/>
-      <w:r>
-        <w:rPr>
-          <w:lang w:val="en-US"/>
-        </w:rPr>
-        <w:t>rate :</w:t>
-      </w:r>
-      <w:proofErr w:type="gramEnd"/>
-      <w:r>
-        <w:rPr>
-          <w:lang w:val="en-US"/>
-        </w:rPr>
-        <w:t xml:space="preserve"> </w:t>
-      </w:r>
-      <w:r>
-        <w:rPr>
-          <w:lang w:val="en-US"/>
-        </w:rPr>
-        <w:t>0.</w:t>
-      </w:r>
-      <w:r>
-        <w:rPr>
-          <w:lang w:val="en-US"/>
-        </w:rPr>
-        <w:t>1</w:t>
-      </w:r>
-      <w:r>
-        <w:rPr>
-          <w:lang w:val="en-US"/>
-        </w:rPr>
-        <w:br/>
-        <w:t xml:space="preserve">Durée : </w:t>
-      </w:r>
-      <w:r>
-        <w:rPr>
-          <w:lang w:val="en-US"/>
-        </w:rPr>
-        <w:t>1m</w:t>
-      </w:r>
-      <w:r>
-        <w:rPr>
-          <w:lang w:val="en-US"/>
-        </w:rPr>
-        <w:t>52</w:t>
-      </w:r>
-      <w:r>
-        <w:rPr>
-          <w:lang w:val="en-US"/>
-        </w:rPr>
-        <w:t xml:space="preserve"> </w:t>
-      </w:r>
       <w:proofErr w:type="spellStart"/>
       <w:r>
         <w:rPr>
@@ -2034,14 +1836,12 @@
           <w:lang w:val="en-US"/>
         </w:rPr>
       </w:pPr>
-      <w:proofErr w:type="gramStart"/>
       <w:r>
         <w:rPr>
           <w:lang w:val="en-US"/>
         </w:rPr>
         <w:t>Avant :</w:t>
       </w:r>
-      <w:proofErr w:type="gramEnd"/>
     </w:p>
     <w:p>
       <w:pPr>
@@ -2081,21 +1881,7 @@
         <w:rPr>
           <w:lang w:val="en-US"/>
         </w:rPr>
-        <w:t>.</w:t>
-      </w:r>
-      <w:proofErr w:type="gramStart"/>
-      <w:r>
-        <w:rPr>
-          <w:lang w:val="en-US"/>
-        </w:rPr>
-        <w:t>) :</w:t>
-      </w:r>
-      <w:proofErr w:type="gramEnd"/>
-      <w:r>
-        <w:rPr>
-          <w:lang w:val="en-US"/>
-        </w:rPr>
-        <w:t xml:space="preserve"> (RL : 0,0411168136758873, CS: 0,333091195718266, DS: 0,974689370933248)</w:t>
+        <w:t>.) : (RL : 0,0411168136758873, CS: 0,333091195718266, DS: 0,974689370933248)</w:t>
       </w:r>
       <w:r>
         <w:rPr>
@@ -2184,14 +1970,12 @@
           <w:lang w:val="en-US"/>
         </w:rPr>
       </w:pPr>
-      <w:proofErr w:type="gramStart"/>
       <w:r>
         <w:rPr>
           <w:lang w:val="en-US"/>
         </w:rPr>
         <w:t>Après :</w:t>
       </w:r>
-      <w:proofErr w:type="gramEnd"/>
     </w:p>
     <w:p>
       <w:pPr>
@@ -2231,21 +2015,7 @@
         <w:rPr>
           <w:lang w:val="en-US"/>
         </w:rPr>
-        <w:t>.</w:t>
-      </w:r>
-      <w:proofErr w:type="gramStart"/>
-      <w:r>
-        <w:rPr>
-          <w:lang w:val="en-US"/>
-        </w:rPr>
-        <w:t>) :</w:t>
-      </w:r>
-      <w:proofErr w:type="gramEnd"/>
-      <w:r>
-        <w:rPr>
-          <w:lang w:val="en-US"/>
-        </w:rPr>
-        <w:t xml:space="preserve"> (RL : 0,791405654762486, CS: 0,124440999953815, DS: 0,162882619432865)</w:t>
+        <w:t>.) : (RL : 0,791405654762486, CS: 0,124440999953815, DS: 0,162882619432865)</w:t>
       </w:r>
       <w:r>
         <w:rPr>
@@ -2432,53 +2202,39 @@
         <w:rPr>
           <w:lang w:val="en-US"/>
         </w:rPr>
+        <w:t xml:space="preserve"> rate : </w:t>
+      </w:r>
+      <w:r>
+        <w:rPr>
+          <w:lang w:val="en-US"/>
+        </w:rPr>
+        <w:t>0.</w:t>
+      </w:r>
+      <w:r>
+        <w:rPr>
+          <w:lang w:val="en-US"/>
+        </w:rPr>
+        <w:t>1</w:t>
+      </w:r>
+      <w:r>
+        <w:rPr>
+          <w:lang w:val="en-US"/>
+        </w:rPr>
+        <w:br/>
+        <w:t xml:space="preserve">Durée : </w:t>
+      </w:r>
+      <w:r>
+        <w:rPr>
+          <w:lang w:val="en-US"/>
+        </w:rPr>
+        <w:t>23</w:t>
+      </w:r>
+      <w:r>
+        <w:rPr>
+          <w:lang w:val="en-US"/>
+        </w:rPr>
         <w:t xml:space="preserve"> </w:t>
       </w:r>
-      <w:proofErr w:type="gramStart"/>
-      <w:r>
-        <w:rPr>
-          <w:lang w:val="en-US"/>
-        </w:rPr>
-        <w:t>rate :</w:t>
-      </w:r>
-      <w:proofErr w:type="gramEnd"/>
-      <w:r>
-        <w:rPr>
-          <w:lang w:val="en-US"/>
-        </w:rPr>
-        <w:t xml:space="preserve"> </w:t>
-      </w:r>
-      <w:r>
-        <w:rPr>
-          <w:lang w:val="en-US"/>
-        </w:rPr>
-        <w:t>0.</w:t>
-      </w:r>
-      <w:r>
-        <w:rPr>
-          <w:lang w:val="en-US"/>
-        </w:rPr>
-        <w:t>1</w:t>
-      </w:r>
-      <w:r>
-        <w:rPr>
-          <w:lang w:val="en-US"/>
-        </w:rPr>
-        <w:br/>
-        <w:t xml:space="preserve">Durée : </w:t>
-      </w:r>
-      <w:r>
-        <w:rPr>
-          <w:lang w:val="en-US"/>
-        </w:rPr>
-        <w:t>23</w:t>
-      </w:r>
-      <w:r>
-        <w:rPr>
-          <w:lang w:val="en-US"/>
-        </w:rPr>
-        <w:t xml:space="preserve"> </w:t>
-      </w:r>
       <w:proofErr w:type="spellStart"/>
       <w:r>
         <w:rPr>
@@ -2536,14 +2292,12 @@
           <w:lang w:val="en-US"/>
         </w:rPr>
       </w:pPr>
-      <w:proofErr w:type="gramStart"/>
       <w:r>
         <w:rPr>
           <w:lang w:val="en-US"/>
         </w:rPr>
         <w:t>Avant :</w:t>
       </w:r>
-      <w:proofErr w:type="gramEnd"/>
     </w:p>
     <w:p>
       <w:pPr>
@@ -2583,21 +2337,7 @@
         <w:rPr>
           <w:lang w:val="en-US"/>
         </w:rPr>
-        <w:t>.</w:t>
-      </w:r>
-      <w:proofErr w:type="gramStart"/>
-      <w:r>
-        <w:rPr>
-          <w:lang w:val="en-US"/>
-        </w:rPr>
-        <w:t>) :</w:t>
-      </w:r>
-      <w:proofErr w:type="gramEnd"/>
-      <w:r>
-        <w:rPr>
-          <w:lang w:val="en-US"/>
-        </w:rPr>
-        <w:t xml:space="preserve"> (RL : 0,794974915785833, CS: 0,890612706604387, DS: 0,292734165980269)</w:t>
+        <w:t>.) : (RL : 0,794974915785833, CS: 0,890612706604387, DS: 0,292734165980269)</w:t>
       </w:r>
       <w:r>
         <w:rPr>
@@ -2686,14 +2426,12 @@
           <w:lang w:val="en-US"/>
         </w:rPr>
       </w:pPr>
-      <w:proofErr w:type="gramStart"/>
       <w:r>
         <w:rPr>
           <w:lang w:val="en-US"/>
         </w:rPr>
         <w:t>Après :</w:t>
       </w:r>
-      <w:proofErr w:type="gramEnd"/>
     </w:p>
     <w:p>
       <w:pPr>
@@ -2733,21 +2471,7 @@
         <w:rPr>
           <w:lang w:val="en-US"/>
         </w:rPr>
-        <w:t>.</w:t>
-      </w:r>
-      <w:proofErr w:type="gramStart"/>
-      <w:r>
-        <w:rPr>
-          <w:lang w:val="en-US"/>
-        </w:rPr>
-        <w:t>) :</w:t>
-      </w:r>
-      <w:proofErr w:type="gramEnd"/>
-      <w:r>
-        <w:rPr>
-          <w:lang w:val="en-US"/>
-        </w:rPr>
-        <w:t xml:space="preserve"> (RL : 0,522163223615682, CS: 0,590827316099446, DS: 0,274148752577416)</w:t>
+        <w:t>.) : (RL : 0,522163223615682, CS: 0,590827316099446, DS: 0,274148752577416)</w:t>
       </w:r>
       <w:r>
         <w:rPr>
@@ -2934,59 +2658,45 @@
         <w:rPr>
           <w:lang w:val="en-US"/>
         </w:rPr>
+        <w:t xml:space="preserve"> rate : </w:t>
+      </w:r>
+      <w:r>
+        <w:rPr>
+          <w:lang w:val="en-US"/>
+        </w:rPr>
+        <w:t>0.</w:t>
+      </w:r>
+      <w:r>
+        <w:rPr>
+          <w:lang w:val="en-US"/>
+        </w:rPr>
+        <w:t>05</w:t>
+      </w:r>
+      <w:r>
+        <w:rPr>
+          <w:lang w:val="en-US"/>
+        </w:rPr>
+        <w:br/>
+        <w:t xml:space="preserve">Durée : </w:t>
+      </w:r>
+      <w:r>
+        <w:rPr>
+          <w:lang w:val="en-US"/>
+        </w:rPr>
+        <w:t>1m</w:t>
+      </w:r>
+      <w:r>
+        <w:rPr>
+          <w:lang w:val="en-US"/>
+        </w:rPr>
+        <w:t>53</w:t>
+      </w:r>
+      <w:r>
+        <w:rPr>
+          <w:lang w:val="en-US"/>
+        </w:rPr>
         <w:t xml:space="preserve"> </w:t>
       </w:r>
-      <w:proofErr w:type="gramStart"/>
-      <w:r>
-        <w:rPr>
-          <w:lang w:val="en-US"/>
-        </w:rPr>
-        <w:t>rate :</w:t>
-      </w:r>
-      <w:proofErr w:type="gramEnd"/>
-      <w:r>
-        <w:rPr>
-          <w:lang w:val="en-US"/>
-        </w:rPr>
-        <w:t xml:space="preserve"> </w:t>
-      </w:r>
-      <w:r>
-        <w:rPr>
-          <w:lang w:val="en-US"/>
-        </w:rPr>
-        <w:t>0.</w:t>
-      </w:r>
-      <w:r>
-        <w:rPr>
-          <w:lang w:val="en-US"/>
-        </w:rPr>
-        <w:t>05</w:t>
-      </w:r>
-      <w:r>
-        <w:rPr>
-          <w:lang w:val="en-US"/>
-        </w:rPr>
-        <w:br/>
-        <w:t xml:space="preserve">Durée : </w:t>
-      </w:r>
-      <w:r>
-        <w:rPr>
-          <w:lang w:val="en-US"/>
-        </w:rPr>
-        <w:t>1m</w:t>
-      </w:r>
-      <w:r>
-        <w:rPr>
-          <w:lang w:val="en-US"/>
-        </w:rPr>
-        <w:t>53</w:t>
-      </w:r>
-      <w:r>
-        <w:rPr>
-          <w:lang w:val="en-US"/>
-        </w:rPr>
-        <w:t xml:space="preserve"> </w:t>
-      </w:r>
       <w:proofErr w:type="spellStart"/>
       <w:r>
         <w:rPr>
@@ -3044,14 +2754,12 @@
           <w:lang w:val="en-US"/>
         </w:rPr>
       </w:pPr>
-      <w:proofErr w:type="gramStart"/>
       <w:r>
         <w:rPr>
           <w:lang w:val="en-US"/>
         </w:rPr>
         <w:t>Avant :</w:t>
       </w:r>
-      <w:proofErr w:type="gramEnd"/>
     </w:p>
     <w:p>
       <w:pPr>
@@ -3091,21 +2799,7 @@
         <w:rPr>
           <w:lang w:val="en-US"/>
         </w:rPr>
-        <w:t>.</w:t>
-      </w:r>
-      <w:proofErr w:type="gramStart"/>
-      <w:r>
-        <w:rPr>
-          <w:lang w:val="en-US"/>
-        </w:rPr>
-        <w:t>) :</w:t>
-      </w:r>
-      <w:proofErr w:type="gramEnd"/>
-      <w:r>
-        <w:rPr>
-          <w:lang w:val="en-US"/>
-        </w:rPr>
-        <w:t xml:space="preserve"> (RL : 0,91266916935479, CS: 0,72449097873638, DS: 0,664448243729984)</w:t>
+        <w:t>.) : (RL : 0,91266916935479, CS: 0,72449097873638, DS: 0,664448243729984)</w:t>
       </w:r>
       <w:r>
         <w:rPr>
@@ -3194,14 +2888,12 @@
           <w:lang w:val="en-US"/>
         </w:rPr>
       </w:pPr>
-      <w:proofErr w:type="gramStart"/>
       <w:r>
         <w:rPr>
           <w:lang w:val="en-US"/>
         </w:rPr>
         <w:t>Après :</w:t>
       </w:r>
-      <w:proofErr w:type="gramEnd"/>
     </w:p>
     <w:p>
       <w:pPr>
@@ -3241,21 +2933,7 @@
         <w:rPr>
           <w:lang w:val="en-US"/>
         </w:rPr>
-        <w:t>.</w:t>
-      </w:r>
-      <w:proofErr w:type="gramStart"/>
-      <w:r>
-        <w:rPr>
-          <w:lang w:val="en-US"/>
-        </w:rPr>
-        <w:t>) :</w:t>
-      </w:r>
-      <w:proofErr w:type="gramEnd"/>
-      <w:r>
-        <w:rPr>
-          <w:lang w:val="en-US"/>
-        </w:rPr>
-        <w:t xml:space="preserve"> (RL : 0,639401261679236, CS: 0,209321576004959, DS: 0,214324339241696)</w:t>
+        <w:t>.) : (RL : 0,639401261679236, CS: 0,209321576004959, DS: 0,214324339241696)</w:t>
       </w:r>
       <w:r>
         <w:rPr>
@@ -3442,53 +3120,39 @@
         <w:rPr>
           <w:lang w:val="en-US"/>
         </w:rPr>
+        <w:t xml:space="preserve"> rate : </w:t>
+      </w:r>
+      <w:r>
+        <w:rPr>
+          <w:lang w:val="en-US"/>
+        </w:rPr>
+        <w:t>0.</w:t>
+      </w:r>
+      <w:r>
+        <w:rPr>
+          <w:lang w:val="en-US"/>
+        </w:rPr>
+        <w:t>05</w:t>
+      </w:r>
+      <w:r>
+        <w:rPr>
+          <w:lang w:val="en-US"/>
+        </w:rPr>
+        <w:br/>
+        <w:t xml:space="preserve">Durée : </w:t>
+      </w:r>
+      <w:r>
+        <w:rPr>
+          <w:lang w:val="en-US"/>
+        </w:rPr>
+        <w:t>3m53</w:t>
+      </w:r>
+      <w:r>
+        <w:rPr>
+          <w:lang w:val="en-US"/>
+        </w:rPr>
         <w:t xml:space="preserve"> </w:t>
       </w:r>
-      <w:proofErr w:type="gramStart"/>
-      <w:r>
-        <w:rPr>
-          <w:lang w:val="en-US"/>
-        </w:rPr>
-        <w:t>rate :</w:t>
-      </w:r>
-      <w:proofErr w:type="gramEnd"/>
-      <w:r>
-        <w:rPr>
-          <w:lang w:val="en-US"/>
-        </w:rPr>
-        <w:t xml:space="preserve"> </w:t>
-      </w:r>
-      <w:r>
-        <w:rPr>
-          <w:lang w:val="en-US"/>
-        </w:rPr>
-        <w:t>0.</w:t>
-      </w:r>
-      <w:r>
-        <w:rPr>
-          <w:lang w:val="en-US"/>
-        </w:rPr>
-        <w:t>05</w:t>
-      </w:r>
-      <w:r>
-        <w:rPr>
-          <w:lang w:val="en-US"/>
-        </w:rPr>
-        <w:br/>
-        <w:t xml:space="preserve">Durée : </w:t>
-      </w:r>
-      <w:r>
-        <w:rPr>
-          <w:lang w:val="en-US"/>
-        </w:rPr>
-        <w:t>3m53</w:t>
-      </w:r>
-      <w:r>
-        <w:rPr>
-          <w:lang w:val="en-US"/>
-        </w:rPr>
-        <w:t xml:space="preserve"> </w:t>
-      </w:r>
       <w:proofErr w:type="spellStart"/>
       <w:r>
         <w:rPr>
@@ -3552,14 +3216,12 @@
           <w:lang w:val="en-US"/>
         </w:rPr>
       </w:pPr>
-      <w:proofErr w:type="gramStart"/>
       <w:r>
         <w:rPr>
           <w:lang w:val="en-US"/>
         </w:rPr>
         <w:t>Avant :</w:t>
       </w:r>
-      <w:proofErr w:type="gramEnd"/>
     </w:p>
     <w:p>
       <w:pPr>
@@ -3599,21 +3261,7 @@
         <w:rPr>
           <w:lang w:val="en-US"/>
         </w:rPr>
-        <w:t>.</w:t>
-      </w:r>
-      <w:proofErr w:type="gramStart"/>
-      <w:r>
-        <w:rPr>
-          <w:lang w:val="en-US"/>
-        </w:rPr>
-        <w:t>) :</w:t>
-      </w:r>
-      <w:proofErr w:type="gramEnd"/>
-      <w:r>
-        <w:rPr>
-          <w:lang w:val="en-US"/>
-        </w:rPr>
-        <w:t xml:space="preserve"> (RL : 0,402202934355814, CS: 0,894887715118744, DS: 0,34012350656635)</w:t>
+        <w:t>.) : (RL : 0,402202934355814, CS: 0,894887715118744, DS: 0,34012350656635)</w:t>
       </w:r>
       <w:r>
         <w:rPr>
@@ -3702,14 +3350,12 @@
           <w:lang w:val="en-US"/>
         </w:rPr>
       </w:pPr>
-      <w:proofErr w:type="gramStart"/>
       <w:r>
         <w:rPr>
           <w:lang w:val="en-US"/>
         </w:rPr>
         <w:t>Après :</w:t>
       </w:r>
-      <w:proofErr w:type="gramEnd"/>
     </w:p>
     <w:p>
       <w:pPr>
@@ -3749,21 +3395,7 @@
         <w:rPr>
           <w:lang w:val="en-US"/>
         </w:rPr>
-        <w:t>.</w:t>
-      </w:r>
-      <w:proofErr w:type="gramStart"/>
-      <w:r>
-        <w:rPr>
-          <w:lang w:val="en-US"/>
-        </w:rPr>
-        <w:t>) :</w:t>
-      </w:r>
-      <w:proofErr w:type="gramEnd"/>
-      <w:r>
-        <w:rPr>
-          <w:lang w:val="en-US"/>
-        </w:rPr>
-        <w:t xml:space="preserve"> (RL : 0,357049189674478, CS: 0,356281919421437, DS: 0,296986795615843)</w:t>
+        <w:t>.) : (RL : 0,357049189674478, CS: 0,356281919421437, DS: 0,296986795615843)</w:t>
       </w:r>
       <w:r>
         <w:rPr>
@@ -3950,53 +3582,39 @@
         <w:rPr>
           <w:lang w:val="en-US"/>
         </w:rPr>
+        <w:t xml:space="preserve"> rate : </w:t>
+      </w:r>
+      <w:r>
+        <w:rPr>
+          <w:lang w:val="en-US"/>
+        </w:rPr>
+        <w:t>0.</w:t>
+      </w:r>
+      <w:r>
+        <w:rPr>
+          <w:lang w:val="en-US"/>
+        </w:rPr>
+        <w:t>05</w:t>
+      </w:r>
+      <w:r>
+        <w:rPr>
+          <w:lang w:val="en-US"/>
+        </w:rPr>
+        <w:br/>
+        <w:t xml:space="preserve">Durée : </w:t>
+      </w:r>
+      <w:r>
+        <w:rPr>
+          <w:lang w:val="en-US"/>
+        </w:rPr>
+        <w:t>8m27</w:t>
+      </w:r>
+      <w:r>
+        <w:rPr>
+          <w:lang w:val="en-US"/>
+        </w:rPr>
         <w:t xml:space="preserve"> </w:t>
       </w:r>
-      <w:proofErr w:type="gramStart"/>
-      <w:r>
-        <w:rPr>
-          <w:lang w:val="en-US"/>
-        </w:rPr>
-        <w:t>rate :</w:t>
-      </w:r>
-      <w:proofErr w:type="gramEnd"/>
-      <w:r>
-        <w:rPr>
-          <w:lang w:val="en-US"/>
-        </w:rPr>
-        <w:t xml:space="preserve"> </w:t>
-      </w:r>
-      <w:r>
-        <w:rPr>
-          <w:lang w:val="en-US"/>
-        </w:rPr>
-        <w:t>0.</w:t>
-      </w:r>
-      <w:r>
-        <w:rPr>
-          <w:lang w:val="en-US"/>
-        </w:rPr>
-        <w:t>05</w:t>
-      </w:r>
-      <w:r>
-        <w:rPr>
-          <w:lang w:val="en-US"/>
-        </w:rPr>
-        <w:br/>
-        <w:t xml:space="preserve">Durée : </w:t>
-      </w:r>
-      <w:r>
-        <w:rPr>
-          <w:lang w:val="en-US"/>
-        </w:rPr>
-        <w:t>8m27</w:t>
-      </w:r>
-      <w:r>
-        <w:rPr>
-          <w:lang w:val="en-US"/>
-        </w:rPr>
-        <w:t xml:space="preserve"> </w:t>
-      </w:r>
       <w:proofErr w:type="spellStart"/>
       <w:r>
         <w:rPr>
@@ -4066,14 +3684,12 @@
           <w:lang w:val="en-US"/>
         </w:rPr>
       </w:pPr>
-      <w:proofErr w:type="gramStart"/>
       <w:r>
         <w:rPr>
           <w:lang w:val="en-US"/>
         </w:rPr>
         <w:t>Avant :</w:t>
       </w:r>
-      <w:proofErr w:type="gramEnd"/>
     </w:p>
     <w:p>
       <w:pPr>
@@ -4113,21 +3729,7 @@
         <w:rPr>
           <w:lang w:val="en-US"/>
         </w:rPr>
-        <w:t>.</w:t>
-      </w:r>
-      <w:proofErr w:type="gramStart"/>
-      <w:r>
-        <w:rPr>
-          <w:lang w:val="en-US"/>
-        </w:rPr>
-        <w:t>) :</w:t>
-      </w:r>
-      <w:proofErr w:type="gramEnd"/>
-      <w:r>
-        <w:rPr>
-          <w:lang w:val="en-US"/>
-        </w:rPr>
-        <w:t xml:space="preserve"> (RL : 0,021618706155672, CS: 0,587187437050989, DS: 0,449546096670901)</w:t>
+        <w:t>.) : (RL : 0,021618706155672, CS: 0,587187437050989, DS: 0,449546096670901)</w:t>
       </w:r>
       <w:r>
         <w:rPr>
@@ -4216,14 +3818,12 @@
           <w:lang w:val="en-US"/>
         </w:rPr>
       </w:pPr>
-      <w:proofErr w:type="gramStart"/>
       <w:r>
         <w:rPr>
           <w:lang w:val="en-US"/>
         </w:rPr>
         <w:t>Après :</w:t>
       </w:r>
-      <w:proofErr w:type="gramEnd"/>
     </w:p>
     <w:p>
       <w:pPr>
@@ -4263,21 +3863,7 @@
         <w:rPr>
           <w:lang w:val="en-US"/>
         </w:rPr>
-        <w:t>.</w:t>
-      </w:r>
-      <w:proofErr w:type="gramStart"/>
-      <w:r>
-        <w:rPr>
-          <w:lang w:val="en-US"/>
-        </w:rPr>
-        <w:t>) :</w:t>
-      </w:r>
-      <w:proofErr w:type="gramEnd"/>
-      <w:r>
-        <w:rPr>
-          <w:lang w:val="en-US"/>
-        </w:rPr>
-        <w:t xml:space="preserve"> (RL : 0,326730488539573, CS: 0,358969881072325, DS: 0,327001083354098)</w:t>
+        <w:t>.) : (RL : 0,326730488539573, CS: 0,358969881072325, DS: 0,327001083354098)</w:t>
       </w:r>
       <w:r>
         <w:rPr>
@@ -4403,53 +3989,39 @@
         <w:rPr>
           <w:lang w:val="en-US"/>
         </w:rPr>
+        <w:t xml:space="preserve"> rate : </w:t>
+      </w:r>
+      <w:r>
+        <w:rPr>
+          <w:lang w:val="en-US"/>
+        </w:rPr>
+        <w:t>0.</w:t>
+      </w:r>
+      <w:r>
+        <w:rPr>
+          <w:lang w:val="en-US"/>
+        </w:rPr>
+        <w:t>02</w:t>
+      </w:r>
+      <w:r>
+        <w:rPr>
+          <w:lang w:val="en-US"/>
+        </w:rPr>
+        <w:br/>
+        <w:t xml:space="preserve">Durée : </w:t>
+      </w:r>
+      <w:r>
+        <w:rPr>
+          <w:lang w:val="en-US"/>
+        </w:rPr>
+        <w:t>1m07</w:t>
+      </w:r>
+      <w:r>
+        <w:rPr>
+          <w:lang w:val="en-US"/>
+        </w:rPr>
         <w:t xml:space="preserve"> </w:t>
       </w:r>
-      <w:proofErr w:type="gramStart"/>
-      <w:r>
-        <w:rPr>
-          <w:lang w:val="en-US"/>
-        </w:rPr>
-        <w:t>rate :</w:t>
-      </w:r>
-      <w:proofErr w:type="gramEnd"/>
-      <w:r>
-        <w:rPr>
-          <w:lang w:val="en-US"/>
-        </w:rPr>
-        <w:t xml:space="preserve"> </w:t>
-      </w:r>
-      <w:r>
-        <w:rPr>
-          <w:lang w:val="en-US"/>
-        </w:rPr>
-        <w:t>0.</w:t>
-      </w:r>
-      <w:r>
-        <w:rPr>
-          <w:lang w:val="en-US"/>
-        </w:rPr>
-        <w:t>02</w:t>
-      </w:r>
-      <w:r>
-        <w:rPr>
-          <w:lang w:val="en-US"/>
-        </w:rPr>
-        <w:br/>
-        <w:t xml:space="preserve">Durée : </w:t>
-      </w:r>
-      <w:r>
-        <w:rPr>
-          <w:lang w:val="en-US"/>
-        </w:rPr>
-        <w:t>1m07</w:t>
-      </w:r>
-      <w:r>
-        <w:rPr>
-          <w:lang w:val="en-US"/>
-        </w:rPr>
-        <w:t xml:space="preserve"> </w:t>
-      </w:r>
       <w:proofErr w:type="spellStart"/>
       <w:r>
         <w:rPr>
@@ -4507,14 +4079,12 @@
           <w:lang w:val="en-US"/>
         </w:rPr>
       </w:pPr>
-      <w:proofErr w:type="gramStart"/>
       <w:r>
         <w:rPr>
           <w:lang w:val="en-US"/>
         </w:rPr>
         <w:t>Avant :</w:t>
       </w:r>
-      <w:proofErr w:type="gramEnd"/>
     </w:p>
     <w:p>
       <w:pPr>
@@ -4554,21 +4124,7 @@
         <w:rPr>
           <w:lang w:val="en-US"/>
         </w:rPr>
-        <w:t>.</w:t>
-      </w:r>
-      <w:proofErr w:type="gramStart"/>
-      <w:r>
-        <w:rPr>
-          <w:lang w:val="en-US"/>
-        </w:rPr>
-        <w:t>) :</w:t>
-      </w:r>
-      <w:proofErr w:type="gramEnd"/>
-      <w:r>
-        <w:rPr>
-          <w:lang w:val="en-US"/>
-        </w:rPr>
-        <w:t xml:space="preserve"> (RL : 0,816834060859781, CS: 0,742982757067939, DS: 0,177816081214335)</w:t>
+        <w:t>.) : (RL : 0,816834060859781, CS: 0,742982757067939, DS: 0,177816081214335)</w:t>
       </w:r>
       <w:r>
         <w:rPr>
@@ -4657,14 +4213,12 @@
           <w:lang w:val="en-US"/>
         </w:rPr>
       </w:pPr>
-      <w:proofErr w:type="gramStart"/>
       <w:r>
         <w:rPr>
           <w:lang w:val="en-US"/>
         </w:rPr>
         <w:t>Après :</w:t>
       </w:r>
-      <w:proofErr w:type="gramEnd"/>
     </w:p>
     <w:p>
       <w:pPr>
@@ -4704,21 +4258,7 @@
         <w:rPr>
           <w:lang w:val="en-US"/>
         </w:rPr>
-        <w:t>.</w:t>
-      </w:r>
-      <w:proofErr w:type="gramStart"/>
-      <w:r>
-        <w:rPr>
-          <w:lang w:val="en-US"/>
-        </w:rPr>
-        <w:t>) :</w:t>
-      </w:r>
-      <w:proofErr w:type="gramEnd"/>
-      <w:r>
-        <w:rPr>
-          <w:lang w:val="en-US"/>
-        </w:rPr>
-        <w:t xml:space="preserve"> (RL : 0,461047899484675, CS: 0,213164083223744, DS: 0,398737788461146)</w:t>
+        <w:t>.) : (RL : 0,461047899484675, CS: 0,213164083223744, DS: 0,398737788461146)</w:t>
       </w:r>
       <w:r>
         <w:rPr>
@@ -4892,13 +4432,7 @@
         <w:rPr>
           <w:lang w:val="en-US"/>
         </w:rPr>
-        <w:t>5</w:t>
-      </w:r>
-      <w:r>
-        <w:rPr>
-          <w:lang w:val="en-US"/>
-        </w:rPr>
-        <w:t>000</w:t>
+        <w:t>5000</w:t>
       </w:r>
       <w:r>
         <w:rPr>
@@ -4911,77 +4445,39 @@
         <w:rPr>
           <w:lang w:val="en-US"/>
         </w:rPr>
+        <w:t xml:space="preserve"> rate : </w:t>
+      </w:r>
+      <w:r>
+        <w:rPr>
+          <w:lang w:val="en-US"/>
+        </w:rPr>
+        <w:t>0.</w:t>
+      </w:r>
+      <w:r>
+        <w:rPr>
+          <w:lang w:val="en-US"/>
+        </w:rPr>
+        <w:t>01</w:t>
+      </w:r>
+      <w:r>
+        <w:rPr>
+          <w:lang w:val="en-US"/>
+        </w:rPr>
+        <w:br/>
+        <w:t xml:space="preserve">Durée : </w:t>
+      </w:r>
+      <w:r>
+        <w:rPr>
+          <w:lang w:val="en-US"/>
+        </w:rPr>
+        <w:t>7m27</w:t>
+      </w:r>
+      <w:r>
+        <w:rPr>
+          <w:lang w:val="en-US"/>
+        </w:rPr>
         <w:t xml:space="preserve"> </w:t>
       </w:r>
-      <w:proofErr w:type="gramStart"/>
-      <w:r>
-        <w:rPr>
-          <w:lang w:val="en-US"/>
-        </w:rPr>
-        <w:t>rate :</w:t>
-      </w:r>
-      <w:proofErr w:type="gramEnd"/>
-      <w:r>
-        <w:rPr>
-          <w:lang w:val="en-US"/>
-        </w:rPr>
-        <w:t xml:space="preserve"> </w:t>
-      </w:r>
-      <w:r>
-        <w:rPr>
-          <w:lang w:val="en-US"/>
-        </w:rPr>
-        <w:t>0.</w:t>
-      </w:r>
-      <w:r>
-        <w:rPr>
-          <w:lang w:val="en-US"/>
-        </w:rPr>
-        <w:t>0</w:t>
-      </w:r>
-      <w:r>
-        <w:rPr>
-          <w:lang w:val="en-US"/>
-        </w:rPr>
-        <w:t>1</w:t>
-      </w:r>
-      <w:r>
-        <w:rPr>
-          <w:lang w:val="en-US"/>
-        </w:rPr>
-        <w:br/>
-        <w:t xml:space="preserve">Durée : </w:t>
-      </w:r>
-      <w:r>
-        <w:rPr>
-          <w:lang w:val="en-US"/>
-        </w:rPr>
-        <w:t>7</w:t>
-      </w:r>
-      <w:r>
-        <w:rPr>
-          <w:lang w:val="en-US"/>
-        </w:rPr>
-        <w:t>m</w:t>
-      </w:r>
-      <w:r>
-        <w:rPr>
-          <w:lang w:val="en-US"/>
-        </w:rPr>
-        <w:t>2</w:t>
-      </w:r>
-      <w:r>
-        <w:rPr>
-          <w:lang w:val="en-US"/>
-        </w:rPr>
-        <w:t>7</w:t>
-      </w:r>
-      <w:r>
-        <w:rPr>
-          <w:lang w:val="en-US"/>
-        </w:rPr>
-        <w:t xml:space="preserve"> </w:t>
-      </w:r>
       <w:proofErr w:type="spellStart"/>
       <w:r>
         <w:rPr>
@@ -5034,13 +4530,7 @@
         <w:rPr>
           <w:lang w:val="en-US"/>
         </w:rPr>
-        <w:t>15</w:t>
-      </w:r>
-      <w:r>
-        <w:rPr>
-          <w:lang w:val="en-US"/>
-        </w:rPr>
-        <w:t>000</w:t>
+        <w:t>15000</w:t>
       </w:r>
       <w:r>
         <w:rPr>
@@ -5064,13 +4554,7 @@
         <w:rPr>
           <w:lang w:val="en-US"/>
         </w:rPr>
-        <w:t>100_20_10_lr_0</w:t>
-      </w:r>
-      <w:r>
-        <w:rPr>
-          <w:lang w:val="en-US"/>
-        </w:rPr>
-        <w:t>1</w:t>
+        <w:t>100_20_10_lr_01</w:t>
       </w:r>
       <w:r>
         <w:rPr>
@@ -5085,14 +4569,12 @@
           <w:lang w:val="en-US"/>
         </w:rPr>
       </w:pPr>
-      <w:proofErr w:type="gramStart"/>
       <w:r>
         <w:rPr>
           <w:lang w:val="en-US"/>
         </w:rPr>
         <w:t>Avant :</w:t>
       </w:r>
-      <w:proofErr w:type="gramEnd"/>
     </w:p>
     <w:p>
       <w:pPr>
@@ -5132,21 +4614,7 @@
         <w:rPr>
           <w:lang w:val="en-US"/>
         </w:rPr>
-        <w:t>.</w:t>
-      </w:r>
-      <w:proofErr w:type="gramStart"/>
-      <w:r>
-        <w:rPr>
-          <w:lang w:val="en-US"/>
-        </w:rPr>
-        <w:t>) :</w:t>
-      </w:r>
-      <w:proofErr w:type="gramEnd"/>
-      <w:r>
-        <w:rPr>
-          <w:lang w:val="en-US"/>
-        </w:rPr>
-        <w:t xml:space="preserve"> (RL : 0,470939130084002, CS: 0,229894750088989, DS: 0,554750004467547)</w:t>
+        <w:t>.) : (RL : 0,470939130084002, CS: 0,229894750088989, DS: 0,554750004467547)</w:t>
       </w:r>
       <w:r>
         <w:rPr>
@@ -5272,21 +4740,7 @@
         <w:rPr>
           <w:lang w:val="en-US"/>
         </w:rPr>
-        <w:t>.</w:t>
-      </w:r>
-      <w:proofErr w:type="gramStart"/>
-      <w:r>
-        <w:rPr>
-          <w:lang w:val="en-US"/>
-        </w:rPr>
-        <w:t>) :</w:t>
-      </w:r>
-      <w:proofErr w:type="gramEnd"/>
-      <w:r>
-        <w:rPr>
-          <w:lang w:val="en-US"/>
-        </w:rPr>
-        <w:t xml:space="preserve"> (RL : 0,199920302581977, CS: 0,257803427283824, DS: 0,561030432116467)</w:t>
+        <w:t>.) : (RL : 0,199920302581977, CS: 0,257803427283824, DS: 0,561030432116467)</w:t>
       </w:r>
       <w:r>
         <w:rPr>
@@ -5445,159 +4899,41 @@
       </w:r>
     </w:p>
     <w:p>
-      <w:pPr>
-        <w:rPr>
-          <w:lang w:val="en-US"/>
-        </w:rPr>
-      </w:pPr>
-      <w:r>
-        <w:rPr>
-          <w:lang w:val="en-US"/>
-        </w:rPr>
-        <w:t xml:space="preserve">Epochs: </w:t>
-      </w:r>
-      <w:r>
-        <w:rPr>
-          <w:lang w:val="en-US"/>
-        </w:rPr>
-        <w:t>12</w:t>
-      </w:r>
-      <w:r>
-        <w:rPr>
-          <w:lang w:val="en-US"/>
-        </w:rPr>
-        <w:t>000</w:t>
-      </w:r>
-      <w:r>
-        <w:rPr>
-          <w:lang w:val="en-US"/>
-        </w:rPr>
-        <w:br/>
-        <w:t>Learning</w:t>
-      </w:r>
-      <w:r>
-        <w:rPr>
-          <w:lang w:val="en-US"/>
-        </w:rPr>
+      <w:proofErr w:type="spellStart"/>
+      <w:r>
+        <w:t>Epochs</w:t>
+      </w:r>
+      <w:proofErr w:type="spellEnd"/>
+      <w:r>
+        <w:t>: 12000</w:t>
+      </w:r>
+      <w:r>
+        <w:br/>
+        <w:t>Learning rate : 0.005</w:t>
+      </w:r>
+      <w:r>
+        <w:br/>
+        <w:t xml:space="preserve">Durée : </w:t>
+      </w:r>
+      <w:r>
+        <w:t>14</w:t>
+      </w:r>
+      <w:r>
+        <w:t>m</w:t>
+      </w:r>
+      <w:r>
+        <w:t>22</w:t>
+      </w:r>
+      <w:r>
+        <w:t xml:space="preserve"> secondes</w:t>
+      </w:r>
+      <w:r>
+        <w:br/>
+        <w:t>Intervalle de mesures : 200</w:t>
+      </w:r>
+      <w:r>
         <w:t xml:space="preserve"> </w:t>
       </w:r>
-      <w:proofErr w:type="gramStart"/>
-      <w:r>
-        <w:rPr>
-          <w:lang w:val="en-US"/>
-        </w:rPr>
-        <w:t>rate :</w:t>
-      </w:r>
-      <w:proofErr w:type="gramEnd"/>
-      <w:r>
-        <w:rPr>
-          <w:lang w:val="en-US"/>
-        </w:rPr>
-        <w:t xml:space="preserve"> </w:t>
-      </w:r>
-      <w:r>
-        <w:rPr>
-          <w:lang w:val="en-US"/>
-        </w:rPr>
-        <w:t>0.</w:t>
-      </w:r>
-      <w:r>
-        <w:rPr>
-          <w:lang w:val="en-US"/>
-        </w:rPr>
-        <w:t>0</w:t>
-      </w:r>
-      <w:r>
-        <w:rPr>
-          <w:lang w:val="en-US"/>
-        </w:rPr>
-        <w:t>05</w:t>
-      </w:r>
-      <w:r>
-        <w:rPr>
-          <w:lang w:val="en-US"/>
-        </w:rPr>
-        <w:br/>
-        <w:t xml:space="preserve">Durée : </w:t>
-      </w:r>
-      <w:r>
-        <w:rPr>
-          <w:lang w:val="en-US"/>
-        </w:rPr>
-        <w:t>14</w:t>
-      </w:r>
-      <w:r>
-        <w:rPr>
-          <w:lang w:val="en-US"/>
-        </w:rPr>
-        <w:t>m</w:t>
-      </w:r>
-      <w:r>
-        <w:rPr>
-          <w:lang w:val="en-US"/>
-        </w:rPr>
-        <w:t>22</w:t>
-      </w:r>
-      <w:r>
-        <w:rPr>
-          <w:lang w:val="en-US"/>
-        </w:rPr>
-        <w:t xml:space="preserve"> </w:t>
-      </w:r>
-      <w:proofErr w:type="spellStart"/>
-      <w:r>
-        <w:rPr>
-          <w:lang w:val="en-US"/>
-        </w:rPr>
-        <w:t>secondes</w:t>
-      </w:r>
-      <w:proofErr w:type="spellEnd"/>
-      <w:r>
-        <w:rPr>
-          <w:lang w:val="en-US"/>
-        </w:rPr>
-        <w:br/>
-      </w:r>
-      <w:proofErr w:type="spellStart"/>
-      <w:r>
-        <w:rPr>
-          <w:lang w:val="en-US"/>
-        </w:rPr>
-        <w:t>Intervalle</w:t>
-      </w:r>
-      <w:proofErr w:type="spellEnd"/>
-      <w:r>
-        <w:rPr>
-          <w:lang w:val="en-US"/>
-        </w:rPr>
-        <w:t xml:space="preserve"> de </w:t>
-      </w:r>
-      <w:proofErr w:type="spellStart"/>
-      <w:r>
-        <w:rPr>
-          <w:lang w:val="en-US"/>
-        </w:rPr>
-        <w:t>mesures</w:t>
-      </w:r>
-      <w:proofErr w:type="spellEnd"/>
-      <w:r>
-        <w:rPr>
-          <w:lang w:val="en-US"/>
-        </w:rPr>
-        <w:t xml:space="preserve"> : </w:t>
-      </w:r>
-      <w:r>
-        <w:rPr>
-          <w:lang w:val="en-US"/>
-        </w:rPr>
-        <w:t>200</w:t>
-      </w:r>
-      <w:r>
-        <w:rPr>
-          <w:lang w:val="en-US"/>
-        </w:rPr>
-        <w:t xml:space="preserve"> </w:t>
-      </w:r>
       <w:r>
         <w:t>(x</w:t>
       </w:r>
@@ -5608,74 +4944,14 @@
         <w:t>)</w:t>
       </w:r>
       <w:r>
-        <w:rPr>
-          <w:lang w:val="en-US"/>
-        </w:rPr>
-        <w:br/>
-      </w:r>
-      <w:r>
-        <w:rPr>
-          <w:lang w:val="en-US"/>
-        </w:rPr>
-        <w:t>36</w:t>
-      </w:r>
-      <w:r>
-        <w:rPr>
-          <w:lang w:val="en-US"/>
-        </w:rPr>
-        <w:t>000</w:t>
-      </w:r>
-      <w:r>
-        <w:rPr>
-          <w:lang w:val="en-US"/>
-        </w:rPr>
-        <w:t>_images</w:t>
-      </w:r>
-      <w:r>
-        <w:rPr>
-          <w:lang w:val="en-US"/>
-        </w:rPr>
-        <w:t>_un</w:t>
-      </w:r>
-      <w:r>
-        <w:rPr>
-          <w:lang w:val="en-US"/>
-        </w:rPr>
-        <w:t>known_</w:t>
-      </w:r>
-      <w:r>
-        <w:rPr>
-          <w:lang w:val="en-US"/>
-        </w:rPr>
-        <w:t>100_20_10_lr_0</w:t>
-      </w:r>
-      <w:r>
-        <w:rPr>
-          <w:lang w:val="en-US"/>
-        </w:rPr>
-        <w:t>05</w:t>
-      </w:r>
-      <w:r>
-        <w:rPr>
-          <w:lang w:val="en-US"/>
-        </w:rPr>
-        <w:t>.dat</w:t>
-      </w:r>
-    </w:p>
-    <w:p>
-      <w:pPr>
-        <w:rPr>
-          <w:lang w:val="en-US"/>
-        </w:rPr>
-      </w:pPr>
-      <w:proofErr w:type="gramStart"/>
-      <w:r>
-        <w:rPr>
-          <w:lang w:val="en-US"/>
-        </w:rPr>
+        <w:br/>
+        <w:t>36000_images_unknown_100_20_10_lr_005.dat</w:t>
+      </w:r>
+    </w:p>
+    <w:p>
+      <w:r>
         <w:t>Avant :</w:t>
       </w:r>
-      <w:proofErr w:type="gramEnd"/>
     </w:p>
     <w:p>
       <w:pPr>
@@ -5715,21 +4991,7 @@
         <w:rPr>
           <w:lang w:val="en-US"/>
         </w:rPr>
-        <w:t>.</w:t>
-      </w:r>
-      <w:proofErr w:type="gramStart"/>
-      <w:r>
-        <w:rPr>
-          <w:lang w:val="en-US"/>
-        </w:rPr>
-        <w:t>) :</w:t>
-      </w:r>
-      <w:proofErr w:type="gramEnd"/>
-      <w:r>
-        <w:rPr>
-          <w:lang w:val="en-US"/>
-        </w:rPr>
-        <w:t xml:space="preserve"> (RL : 0,449663010730687, CS: 0,829573259319338, DS: 0,979554261716659)</w:t>
+        <w:t>.) : (RL : 0,449663010730687, CS: 0,829573259319338, DS: 0,979554261716659)</w:t>
       </w:r>
       <w:r>
         <w:rPr>
@@ -5818,14 +5080,12 @@
           <w:lang w:val="en-US"/>
         </w:rPr>
       </w:pPr>
-      <w:proofErr w:type="gramStart"/>
       <w:r>
         <w:rPr>
           <w:lang w:val="en-US"/>
         </w:rPr>
         <w:t>Après :</w:t>
       </w:r>
-      <w:proofErr w:type="gramEnd"/>
     </w:p>
     <w:p>
       <w:pPr>
@@ -5865,21 +5125,7 @@
         <w:rPr>
           <w:lang w:val="en-US"/>
         </w:rPr>
-        <w:t>.</w:t>
-      </w:r>
-      <w:proofErr w:type="gramStart"/>
-      <w:r>
-        <w:rPr>
-          <w:lang w:val="en-US"/>
-        </w:rPr>
-        <w:t>) :</w:t>
-      </w:r>
-      <w:proofErr w:type="gramEnd"/>
-      <w:r>
-        <w:rPr>
-          <w:lang w:val="en-US"/>
-        </w:rPr>
-        <w:t xml:space="preserve"> (RL : 0,377553017358365, CS: 0,316304870941263, DS: 0,210115706649376)</w:t>
+        <w:t>.) : (RL : 0,377553017358365, CS: 0,316304870941263, DS: 0,210115706649376)</w:t>
       </w:r>
       <w:r>
         <w:rPr>
@@ -6031,71 +5277,840 @@
         </w:drawing>
       </w:r>
       <w:proofErr w:type="spellStart"/>
-      <w:proofErr w:type="gramStart"/>
       <w:r>
         <w:t>Epochs</w:t>
       </w:r>
       <w:proofErr w:type="spellEnd"/>
       <w:r>
-        <w:t>:</w:t>
-      </w:r>
-      <w:proofErr w:type="gramEnd"/>
+        <w:t xml:space="preserve">: </w:t>
+      </w:r>
+      <w:r>
+        <w:t>13</w:t>
+      </w:r>
+      <w:r>
+        <w:t>000</w:t>
+      </w:r>
+      <w:r>
+        <w:br/>
+        <w:t>Learning rate : 0.00</w:t>
+      </w:r>
+      <w:r>
+        <w:t>4</w:t>
+      </w:r>
+      <w:r>
+        <w:br/>
+        <w:t xml:space="preserve">Durée : </w:t>
+      </w:r>
+      <w:r>
+        <w:t>18</w:t>
+      </w:r>
+      <w:r>
+        <w:t>m</w:t>
+      </w:r>
+      <w:r>
+        <w:t>52</w:t>
+      </w:r>
+      <w:r>
+        <w:t xml:space="preserve"> secondes</w:t>
+      </w:r>
+      <w:r>
+        <w:br/>
+        <w:t xml:space="preserve">Intervalle de mesures : </w:t>
+      </w:r>
+      <w:r>
+        <w:t xml:space="preserve">520 (x10 </w:t>
+      </w:r>
+      <w:r>
+        <w:t>images</w:t>
+      </w:r>
+      <w:r>
+        <w:t>)</w:t>
+      </w:r>
       <w:r>
         <w:t xml:space="preserve"> </w:t>
       </w:r>
       <w:r>
-        <w:t>13</w:t>
+        <w:br/>
+      </w:r>
+      <w:r>
+        <w:t>39</w:t>
+      </w:r>
+      <w:r>
+        <w:t>000_images_unknown_100_20_10_lr_00</w:t>
+      </w:r>
+      <w:r>
+        <w:t>4</w:t>
+      </w:r>
+      <w:r>
+        <w:t>.dat</w:t>
+      </w:r>
+    </w:p>
+    <w:p>
+      <w:r>
+        <w:t>Avant :</w:t>
+      </w:r>
+    </w:p>
+    <w:p>
+      <w:pPr>
+        <w:rPr>
+          <w:lang w:val="en-US"/>
+        </w:rPr>
+      </w:pPr>
+      <w:r>
+        <w:rPr>
+          <w:lang w:val="en-US"/>
+        </w:rPr>
+        <w:t xml:space="preserve">Test </w:t>
+      </w:r>
+      <w:proofErr w:type="spellStart"/>
+      <w:r>
+        <w:rPr>
+          <w:lang w:val="en-US"/>
+        </w:rPr>
+        <w:t>d'image</w:t>
+      </w:r>
+      <w:proofErr w:type="spellEnd"/>
+      <w:r>
+        <w:rPr>
+          <w:lang w:val="en-US"/>
+        </w:rPr>
+        <w:t xml:space="preserve"> Rocket League (</w:t>
+      </w:r>
+      <w:proofErr w:type="spellStart"/>
+      <w:r>
+        <w:rPr>
+          <w:lang w:val="en-US"/>
+        </w:rPr>
+        <w:t>proba</w:t>
+      </w:r>
+      <w:proofErr w:type="spellEnd"/>
+      <w:r>
+        <w:rPr>
+          <w:lang w:val="en-US"/>
+        </w:rPr>
+        <w:t>.) : (RL : 0,0323158427499915, CS: 0,0932135513036439, DS: 0,891506399920299)</w:t>
+      </w:r>
+      <w:r>
+        <w:rPr>
+          <w:lang w:val="en-US"/>
+        </w:rPr>
+        <w:br/>
+      </w:r>
+      <w:r>
+        <w:rPr>
+          <w:lang w:val="en-US"/>
+        </w:rPr>
+        <w:t xml:space="preserve">Test </w:t>
+      </w:r>
+      <w:proofErr w:type="spellStart"/>
+      <w:r>
+        <w:rPr>
+          <w:lang w:val="en-US"/>
+        </w:rPr>
+        <w:t>d'image</w:t>
+      </w:r>
+      <w:proofErr w:type="spellEnd"/>
+      <w:r>
+        <w:rPr>
+          <w:lang w:val="en-US"/>
+        </w:rPr>
+        <w:t xml:space="preserve"> Counter Strike (</w:t>
+      </w:r>
+      <w:proofErr w:type="spellStart"/>
+      <w:r>
+        <w:rPr>
+          <w:lang w:val="en-US"/>
+        </w:rPr>
+        <w:t>proba</w:t>
+      </w:r>
+      <w:proofErr w:type="spellEnd"/>
+      <w:r>
+        <w:rPr>
+          <w:lang w:val="en-US"/>
+        </w:rPr>
+        <w:t>.) : (RL : 0,0400746133347443, CS: 0,0990868703195358, DS: 0,890197210116871)</w:t>
+      </w:r>
+      <w:r>
+        <w:rPr>
+          <w:lang w:val="en-US"/>
+        </w:rPr>
+        <w:br/>
+      </w:r>
+      <w:r>
+        <w:rPr>
+          <w:lang w:val="en-US"/>
+        </w:rPr>
+        <w:t xml:space="preserve">Test </w:t>
+      </w:r>
+      <w:proofErr w:type="spellStart"/>
+      <w:r>
+        <w:rPr>
+          <w:lang w:val="en-US"/>
+        </w:rPr>
+        <w:t>d'image</w:t>
+      </w:r>
+      <w:proofErr w:type="spellEnd"/>
+      <w:r>
+        <w:rPr>
+          <w:lang w:val="en-US"/>
+        </w:rPr>
+        <w:t xml:space="preserve"> Dark Souls (</w:t>
+      </w:r>
+      <w:proofErr w:type="spellStart"/>
+      <w:r>
+        <w:rPr>
+          <w:lang w:val="en-US"/>
+        </w:rPr>
+        <w:t>proba</w:t>
+      </w:r>
+      <w:proofErr w:type="spellEnd"/>
+      <w:r>
+        <w:rPr>
+          <w:lang w:val="en-US"/>
+        </w:rPr>
+        <w:t>.) : (RL : 0,0234837645645118, CS: 0,0565320213454616, DS: 0,873362672739249)</w:t>
+      </w:r>
+    </w:p>
+    <w:p>
+      <w:pPr>
+        <w:rPr>
+          <w:lang w:val="en-US"/>
+        </w:rPr>
+      </w:pPr>
+      <w:r>
+        <w:rPr>
+          <w:lang w:val="en-US"/>
+        </w:rPr>
+        <w:t>Après :</w:t>
+      </w:r>
+    </w:p>
+    <w:p>
+      <w:pPr>
+        <w:rPr>
+          <w:lang w:val="en-US"/>
+        </w:rPr>
+      </w:pPr>
+      <w:r>
+        <w:rPr>
+          <w:lang w:val="en-US"/>
+        </w:rPr>
+        <w:t xml:space="preserve">Test </w:t>
+      </w:r>
+      <w:proofErr w:type="spellStart"/>
+      <w:r>
+        <w:rPr>
+          <w:lang w:val="en-US"/>
+        </w:rPr>
+        <w:t>d'image</w:t>
+      </w:r>
+      <w:proofErr w:type="spellEnd"/>
+      <w:r>
+        <w:rPr>
+          <w:lang w:val="en-US"/>
+        </w:rPr>
+        <w:t xml:space="preserve"> Rocket League (</w:t>
+      </w:r>
+      <w:proofErr w:type="spellStart"/>
+      <w:r>
+        <w:rPr>
+          <w:lang w:val="en-US"/>
+        </w:rPr>
+        <w:t>proba</w:t>
+      </w:r>
+      <w:proofErr w:type="spellEnd"/>
+      <w:r>
+        <w:rPr>
+          <w:lang w:val="en-US"/>
+        </w:rPr>
+        <w:t>.) : (RL : 0,442826979721806, CS: 0,207422327733723, DS: 0,358176850747536)</w:t>
+      </w:r>
+      <w:r>
+        <w:rPr>
+          <w:lang w:val="en-US"/>
+        </w:rPr>
+        <w:br/>
+      </w:r>
+      <w:r>
+        <w:rPr>
+          <w:lang w:val="en-US"/>
+        </w:rPr>
+        <w:t xml:space="preserve">Test </w:t>
+      </w:r>
+      <w:proofErr w:type="spellStart"/>
+      <w:r>
+        <w:rPr>
+          <w:lang w:val="en-US"/>
+        </w:rPr>
+        <w:t>d'image</w:t>
+      </w:r>
+      <w:proofErr w:type="spellEnd"/>
+      <w:r>
+        <w:rPr>
+          <w:lang w:val="en-US"/>
+        </w:rPr>
+        <w:t xml:space="preserve"> Counter Strike (</w:t>
+      </w:r>
+      <w:proofErr w:type="spellStart"/>
+      <w:r>
+        <w:rPr>
+          <w:lang w:val="en-US"/>
+        </w:rPr>
+        <w:t>proba</w:t>
+      </w:r>
+      <w:proofErr w:type="spellEnd"/>
+      <w:r>
+        <w:rPr>
+          <w:lang w:val="en-US"/>
+        </w:rPr>
+        <w:t>.) : (RL : 0,270839072002397, CS: 0,625829728738308, DS: 0,226876934156826)</w:t>
+      </w:r>
+      <w:r>
+        <w:rPr>
+          <w:lang w:val="en-US"/>
+        </w:rPr>
+        <w:br/>
+      </w:r>
+      <w:r>
+        <w:rPr>
+          <w:lang w:val="en-US"/>
+        </w:rPr>
+        <w:t xml:space="preserve">Test </w:t>
+      </w:r>
+      <w:proofErr w:type="spellStart"/>
+      <w:r>
+        <w:rPr>
+          <w:lang w:val="en-US"/>
+        </w:rPr>
+        <w:t>d'image</w:t>
+      </w:r>
+      <w:proofErr w:type="spellEnd"/>
+      <w:r>
+        <w:rPr>
+          <w:lang w:val="en-US"/>
+        </w:rPr>
+        <w:t xml:space="preserve"> Dark Souls (</w:t>
+      </w:r>
+      <w:proofErr w:type="spellStart"/>
+      <w:r>
+        <w:rPr>
+          <w:lang w:val="en-US"/>
+        </w:rPr>
+        <w:t>proba</w:t>
+      </w:r>
+      <w:proofErr w:type="spellEnd"/>
+      <w:r>
+        <w:rPr>
+          <w:lang w:val="en-US"/>
+        </w:rPr>
+        <w:t>.) : (RL : 0,344660255074375, CS: 0,0845100533582362, DS: 0,496637500558014)</w:t>
+      </w:r>
+    </w:p>
+    <w:p>
+      <w:pPr>
+        <w:rPr>
+          <w:lang w:val="en-US"/>
+        </w:rPr>
+      </w:pPr>
+      <w:r>
+        <w:rPr>
+          <w:lang w:val="en-US"/>
+        </w:rPr>
+        <w:br w:type="page"/>
+      </w:r>
+      <w:r>
+        <w:rPr>
+          <w:noProof/>
+          <w:lang w:val="en-US"/>
+        </w:rPr>
+        <w:lastRenderedPageBreak/>
+        <w:drawing>
+          <wp:inline distT="0" distB="0" distL="0" distR="0" wp14:anchorId="0B9925D2" wp14:editId="02731804">
+            <wp:extent cx="5762625" cy="4314825"/>
+            <wp:effectExtent l="0" t="0" r="9525" b="9525"/>
+            <wp:docPr id="13" name="Image 13"/>
+            <wp:cNvGraphicFramePr>
+              <a:graphicFrameLocks xmlns:a="http://schemas.openxmlformats.org/drawingml/2006/main" noChangeAspect="1"/>
+            </wp:cNvGraphicFramePr>
+            <a:graphic xmlns:a="http://schemas.openxmlformats.org/drawingml/2006/main">
+              <a:graphicData uri="http://schemas.openxmlformats.org/drawingml/2006/picture">
+                <pic:pic xmlns:pic="http://schemas.openxmlformats.org/drawingml/2006/picture">
+                  <pic:nvPicPr>
+                    <pic:cNvPr id="0" name="Picture 1"/>
+                    <pic:cNvPicPr>
+                      <a:picLocks noChangeAspect="1" noChangeArrowheads="1"/>
+                    </pic:cNvPicPr>
+                  </pic:nvPicPr>
+                  <pic:blipFill>
+                    <a:blip r:embed="rId16">
+                      <a:extLst>
+                        <a:ext uri="{28A0092B-C50C-407E-A947-70E740481C1C}">
+                          <a14:useLocalDpi xmlns:a14="http://schemas.microsoft.com/office/drawing/2010/main" val="0"/>
+                        </a:ext>
+                      </a:extLst>
+                    </a:blip>
+                    <a:srcRect/>
+                    <a:stretch>
+                      <a:fillRect/>
+                    </a:stretch>
+                  </pic:blipFill>
+                  <pic:spPr bwMode="auto">
+                    <a:xfrm>
+                      <a:off x="0" y="0"/>
+                      <a:ext cx="5762625" cy="4314825"/>
+                    </a:xfrm>
+                    <a:prstGeom prst="rect">
+                      <a:avLst/>
+                    </a:prstGeom>
+                    <a:noFill/>
+                    <a:ln>
+                      <a:noFill/>
+                    </a:ln>
+                  </pic:spPr>
+                </pic:pic>
+              </a:graphicData>
+            </a:graphic>
+          </wp:inline>
+        </w:drawing>
+      </w:r>
+    </w:p>
+    <w:p>
+      <w:proofErr w:type="spellStart"/>
+      <w:r>
+        <w:t>Epochs</w:t>
+      </w:r>
+      <w:proofErr w:type="spellEnd"/>
+      <w:r>
+        <w:t xml:space="preserve">: </w:t>
+      </w:r>
+      <w:r>
+        <w:t>26</w:t>
       </w:r>
       <w:r>
         <w:t>000</w:t>
       </w:r>
       <w:r>
         <w:br/>
-        <w:t>Learning rate : 0.00</w:t>
-      </w:r>
-      <w:r>
-        <w:t>4</w:t>
+        <w:t>Learning rate : 0.004</w:t>
       </w:r>
       <w:r>
         <w:br/>
         <w:t xml:space="preserve">Durée : </w:t>
       </w:r>
       <w:r>
-        <w:t>18</w:t>
+        <w:t>37</w:t>
       </w:r>
       <w:r>
         <w:t>m</w:t>
       </w:r>
       <w:r>
-        <w:t>52</w:t>
+        <w:t>28</w:t>
       </w:r>
       <w:r>
         <w:t xml:space="preserve"> secondes</w:t>
       </w:r>
       <w:r>
         <w:br/>
+        <w:t xml:space="preserve">Intervalle de mesures : 520 (x10 </w:t>
+      </w:r>
+      <w:r>
+        <w:t>images</w:t>
+      </w:r>
+      <w:r>
+        <w:t xml:space="preserve">) </w:t>
+      </w:r>
+      <w:r>
+        <w:br/>
+      </w:r>
+      <w:r>
+        <w:t>78</w:t>
+      </w:r>
+      <w:r>
+        <w:t>000_images_unknown_100_20_10_lr_004.dat</w:t>
+      </w:r>
+    </w:p>
+    <w:p>
+      <w:r>
+        <w:t>Avant :</w:t>
+      </w:r>
+    </w:p>
+    <w:p>
+      <w:pPr>
+        <w:rPr>
+          <w:lang w:val="en-US"/>
+        </w:rPr>
+      </w:pPr>
+      <w:r>
+        <w:rPr>
+          <w:lang w:val="en-US"/>
+        </w:rPr>
+        <w:t xml:space="preserve">Test </w:t>
+      </w:r>
+      <w:proofErr w:type="spellStart"/>
+      <w:r>
+        <w:rPr>
+          <w:lang w:val="en-US"/>
+        </w:rPr>
+        <w:t>d'image</w:t>
+      </w:r>
+      <w:proofErr w:type="spellEnd"/>
+      <w:r>
+        <w:rPr>
+          <w:lang w:val="en-US"/>
+        </w:rPr>
+        <w:t xml:space="preserve"> Rocket League (</w:t>
+      </w:r>
+      <w:proofErr w:type="spellStart"/>
+      <w:r>
+        <w:rPr>
+          <w:lang w:val="en-US"/>
+        </w:rPr>
+        <w:t>proba</w:t>
+      </w:r>
+      <w:proofErr w:type="spellEnd"/>
+      <w:r>
+        <w:rPr>
+          <w:lang w:val="en-US"/>
+        </w:rPr>
+        <w:t>.) : (RL : 0,796804309413903, CS: 0,503415573117813, DS: 0,643961594247399)</w:t>
+      </w:r>
+      <w:r>
+        <w:rPr>
+          <w:lang w:val="en-US"/>
+        </w:rPr>
+        <w:br/>
+      </w:r>
+      <w:r>
+        <w:rPr>
+          <w:lang w:val="en-US"/>
+        </w:rPr>
+        <w:t xml:space="preserve">Test </w:t>
+      </w:r>
+      <w:proofErr w:type="spellStart"/>
+      <w:r>
+        <w:rPr>
+          <w:lang w:val="en-US"/>
+        </w:rPr>
+        <w:t>d'image</w:t>
+      </w:r>
+      <w:proofErr w:type="spellEnd"/>
+      <w:r>
+        <w:rPr>
+          <w:lang w:val="en-US"/>
+        </w:rPr>
+        <w:t xml:space="preserve"> Counter Strike (</w:t>
+      </w:r>
+      <w:proofErr w:type="spellStart"/>
+      <w:r>
+        <w:rPr>
+          <w:lang w:val="en-US"/>
+        </w:rPr>
+        <w:t>proba</w:t>
+      </w:r>
+      <w:proofErr w:type="spellEnd"/>
+      <w:r>
+        <w:rPr>
+          <w:lang w:val="en-US"/>
+        </w:rPr>
+        <w:t>.) : (RL : 0,795383989657915, CS: 0,52251075151345, DS: 0,648166942960248)</w:t>
+      </w:r>
+      <w:r>
+        <w:rPr>
+          <w:lang w:val="en-US"/>
+        </w:rPr>
+        <w:br/>
+      </w:r>
+      <w:r>
+        <w:rPr>
+          <w:lang w:val="en-US"/>
+        </w:rPr>
+        <w:t xml:space="preserve">Test </w:t>
+      </w:r>
+      <w:proofErr w:type="spellStart"/>
+      <w:r>
+        <w:rPr>
+          <w:lang w:val="en-US"/>
+        </w:rPr>
+        <w:t>d'image</w:t>
+      </w:r>
+      <w:proofErr w:type="spellEnd"/>
+      <w:r>
+        <w:rPr>
+          <w:lang w:val="en-US"/>
+        </w:rPr>
+        <w:t xml:space="preserve"> Dark Souls (</w:t>
+      </w:r>
+      <w:proofErr w:type="spellStart"/>
+      <w:r>
+        <w:rPr>
+          <w:lang w:val="en-US"/>
+        </w:rPr>
+        <w:t>proba</w:t>
+      </w:r>
+      <w:proofErr w:type="spellEnd"/>
+      <w:r>
+        <w:rPr>
+          <w:lang w:val="en-US"/>
+        </w:rPr>
+        <w:t>.) : (RL : 0,793730622148834, CS: 0,522632174876579, DS: 0,653855060140455)</w:t>
+      </w:r>
+    </w:p>
+    <w:p>
+      <w:pPr>
+        <w:rPr>
+          <w:lang w:val="en-US"/>
+        </w:rPr>
+      </w:pPr>
+      <w:r>
+        <w:rPr>
+          <w:lang w:val="en-US"/>
+        </w:rPr>
+        <w:t>Après :</w:t>
+      </w:r>
+    </w:p>
+    <w:p>
+      <w:pPr>
+        <w:rPr>
+          <w:lang w:val="en-US"/>
+        </w:rPr>
+      </w:pPr>
+      <w:r>
+        <w:rPr>
+          <w:lang w:val="en-US"/>
+        </w:rPr>
+        <w:t xml:space="preserve">Test </w:t>
+      </w:r>
+      <w:proofErr w:type="spellStart"/>
+      <w:r>
+        <w:rPr>
+          <w:lang w:val="en-US"/>
+        </w:rPr>
+        <w:t>d'image</w:t>
+      </w:r>
+      <w:proofErr w:type="spellEnd"/>
+      <w:r>
+        <w:rPr>
+          <w:lang w:val="en-US"/>
+        </w:rPr>
+        <w:t xml:space="preserve"> Rocket League (</w:t>
+      </w:r>
+      <w:proofErr w:type="spellStart"/>
+      <w:r>
+        <w:rPr>
+          <w:lang w:val="en-US"/>
+        </w:rPr>
+        <w:t>proba</w:t>
+      </w:r>
+      <w:proofErr w:type="spellEnd"/>
+      <w:r>
+        <w:rPr>
+          <w:lang w:val="en-US"/>
+        </w:rPr>
+        <w:t>.) : (RL : 0,532289386362229, CS: 0,23807501685276, DS: 0,224962228794342)</w:t>
+      </w:r>
+      <w:r>
+        <w:rPr>
+          <w:lang w:val="en-US"/>
+        </w:rPr>
+        <w:br/>
+      </w:r>
+      <w:r>
+        <w:rPr>
+          <w:lang w:val="en-US"/>
+        </w:rPr>
+        <w:t xml:space="preserve">Test </w:t>
+      </w:r>
+      <w:proofErr w:type="spellStart"/>
+      <w:r>
+        <w:rPr>
+          <w:lang w:val="en-US"/>
+        </w:rPr>
+        <w:t>d'image</w:t>
+      </w:r>
+      <w:proofErr w:type="spellEnd"/>
+      <w:r>
+        <w:rPr>
+          <w:lang w:val="en-US"/>
+        </w:rPr>
+        <w:t xml:space="preserve"> Counter Strike (</w:t>
+      </w:r>
+      <w:proofErr w:type="spellStart"/>
+      <w:r>
+        <w:rPr>
+          <w:lang w:val="en-US"/>
+        </w:rPr>
+        <w:t>proba</w:t>
+      </w:r>
+      <w:proofErr w:type="spellEnd"/>
+      <w:r>
+        <w:rPr>
+          <w:lang w:val="en-US"/>
+        </w:rPr>
+        <w:t>.) : (RL : 0,280909161097959, CS: 0,691143836160729, DS: 0,0794559800934973)</w:t>
+      </w:r>
+      <w:r>
+        <w:rPr>
+          <w:lang w:val="en-US"/>
+        </w:rPr>
+        <w:br/>
+      </w:r>
+      <w:r>
+        <w:rPr>
+          <w:lang w:val="en-US"/>
+        </w:rPr>
+        <w:t xml:space="preserve">Test </w:t>
+      </w:r>
+      <w:proofErr w:type="spellStart"/>
+      <w:r>
+        <w:rPr>
+          <w:lang w:val="en-US"/>
+        </w:rPr>
+        <w:t>d'image</w:t>
+      </w:r>
+      <w:proofErr w:type="spellEnd"/>
+      <w:r>
+        <w:rPr>
+          <w:lang w:val="en-US"/>
+        </w:rPr>
+        <w:t xml:space="preserve"> Dark Souls (</w:t>
+      </w:r>
+      <w:proofErr w:type="spellStart"/>
+      <w:r>
+        <w:rPr>
+          <w:lang w:val="en-US"/>
+        </w:rPr>
+        <w:t>proba</w:t>
+      </w:r>
+      <w:proofErr w:type="spellEnd"/>
+      <w:r>
+        <w:rPr>
+          <w:lang w:val="en-US"/>
+        </w:rPr>
+        <w:t>.) : (RL : 0,240277837026079, CS: 0,217468528331022, DS: 0,599068607913722)</w:t>
+      </w:r>
+    </w:p>
+    <w:p>
+      <w:pPr>
+        <w:rPr>
+          <w:lang w:val="en-US"/>
+        </w:rPr>
+      </w:pPr>
+      <w:r>
+        <w:rPr>
+          <w:lang w:val="en-US"/>
+        </w:rPr>
+        <w:br w:type="page"/>
+      </w:r>
+    </w:p>
+    <w:p>
+      <w:r>
+        <w:rPr>
+          <w:noProof/>
+        </w:rPr>
+        <w:lastRenderedPageBreak/>
+        <w:drawing>
+          <wp:inline distT="0" distB="0" distL="0" distR="0" wp14:anchorId="4E2F214E" wp14:editId="5913B2CB">
+            <wp:extent cx="5760720" cy="4313399"/>
+            <wp:effectExtent l="0" t="0" r="0" b="0"/>
+            <wp:docPr id="14" name="Image 14"/>
+            <wp:cNvGraphicFramePr>
+              <a:graphicFrameLocks xmlns:a="http://schemas.openxmlformats.org/drawingml/2006/main" noChangeAspect="1"/>
+            </wp:cNvGraphicFramePr>
+            <a:graphic xmlns:a="http://schemas.openxmlformats.org/drawingml/2006/main">
+              <a:graphicData uri="http://schemas.openxmlformats.org/drawingml/2006/picture">
+                <pic:pic xmlns:pic="http://schemas.openxmlformats.org/drawingml/2006/picture">
+                  <pic:nvPicPr>
+                    <pic:cNvPr id="0" name="Picture 2"/>
+                    <pic:cNvPicPr>
+                      <a:picLocks noChangeAspect="1" noChangeArrowheads="1"/>
+                    </pic:cNvPicPr>
+                  </pic:nvPicPr>
+                  <pic:blipFill>
+                    <a:blip r:embed="rId17">
+                      <a:extLst>
+                        <a:ext uri="{28A0092B-C50C-407E-A947-70E740481C1C}">
+                          <a14:useLocalDpi xmlns:a14="http://schemas.microsoft.com/office/drawing/2010/main" val="0"/>
+                        </a:ext>
+                      </a:extLst>
+                    </a:blip>
+                    <a:srcRect/>
+                    <a:stretch>
+                      <a:fillRect/>
+                    </a:stretch>
+                  </pic:blipFill>
+                  <pic:spPr bwMode="auto">
+                    <a:xfrm>
+                      <a:off x="0" y="0"/>
+                      <a:ext cx="5760720" cy="4313399"/>
+                    </a:xfrm>
+                    <a:prstGeom prst="rect">
+                      <a:avLst/>
+                    </a:prstGeom>
+                    <a:noFill/>
+                    <a:ln>
+                      <a:noFill/>
+                    </a:ln>
+                  </pic:spPr>
+                </pic:pic>
+              </a:graphicData>
+            </a:graphic>
+          </wp:inline>
+        </w:drawing>
+      </w:r>
+      <w:proofErr w:type="spellStart"/>
+      <w:r>
+        <w:t>Epochs</w:t>
+      </w:r>
+      <w:proofErr w:type="spellEnd"/>
+      <w:r>
+        <w:t xml:space="preserve">: </w:t>
+      </w:r>
+      <w:r>
+        <w:t>52000</w:t>
+      </w:r>
+      <w:r>
+        <w:br/>
+        <w:t>Learning rate : 0.004</w:t>
+      </w:r>
+      <w:r>
+        <w:br/>
+        <w:t xml:space="preserve">Durée : </w:t>
+      </w:r>
+      <w:r>
+        <w:t>1h04</w:t>
+      </w:r>
+      <w:r>
+        <w:t>m</w:t>
+      </w:r>
+      <w:r>
+        <w:t>48</w:t>
+      </w:r>
+      <w:r>
+        <w:t xml:space="preserve"> secondes</w:t>
+      </w:r>
+      <w:r>
+        <w:br/>
         <w:t xml:space="preserve">Intervalle de mesures : </w:t>
       </w:r>
       <w:r>
-        <w:t>520 (x10 lente)</w:t>
-      </w:r>
-      <w:r>
-        <w:t xml:space="preserve"> </w:t>
-      </w:r>
-      <w:r>
-        <w:br/>
-      </w:r>
-      <w:r>
-        <w:t>39</w:t>
-      </w:r>
-      <w:r>
-        <w:t>000_images_unknown_100_20_10_lr_00</w:t>
-      </w:r>
-      <w:r>
-        <w:t>4</w:t>
-      </w:r>
-      <w:r>
-        <w:t>.dat</w:t>
+        <w:t>1040</w:t>
+      </w:r>
+      <w:r>
+        <w:t xml:space="preserve"> (x10</w:t>
+      </w:r>
+      <w:r>
+        <w:t xml:space="preserve"> images</w:t>
+      </w:r>
+      <w:r>
+        <w:t>)</w:t>
+      </w:r>
+      <w:r>
+        <w:br/>
+      </w:r>
+      <w:r>
+        <w:t>156</w:t>
+      </w:r>
+      <w:r>
+        <w:t>000_images_unknown_100_20_10_lr_004.dat</w:t>
       </w:r>
     </w:p>
     <w:p>
@@ -6141,21 +6156,7 @@
         <w:rPr>
           <w:lang w:val="en-US"/>
         </w:rPr>
-        <w:t>.</w:t>
-      </w:r>
-      <w:proofErr w:type="gramStart"/>
-      <w:r>
-        <w:rPr>
-          <w:lang w:val="en-US"/>
-        </w:rPr>
-        <w:t>) :</w:t>
-      </w:r>
-      <w:proofErr w:type="gramEnd"/>
-      <w:r>
-        <w:rPr>
-          <w:lang w:val="en-US"/>
-        </w:rPr>
-        <w:t xml:space="preserve"> (RL : 0,0323158427499915, CS: 0,0932135513036439, DS: 0,891506399920299)</w:t>
+        <w:t>.) : (RL : 0,129759829976733, CS: 0,184814573749033, DS: 0,791989565117452)</w:t>
       </w:r>
       <w:r>
         <w:rPr>
@@ -6195,7 +6196,7 @@
         <w:rPr>
           <w:lang w:val="en-US"/>
         </w:rPr>
-        <w:t>.) : (RL : 0,0400746133347443, CS: 0,0990868703195358, DS: 0,890197210116871)</w:t>
+        <w:t>.) : (RL : 0,124820730689861, CS: 0,169998221140434, DS: 0,729743654509784)</w:t>
       </w:r>
       <w:r>
         <w:rPr>
@@ -6235,23 +6236,21 @@
         <w:rPr>
           <w:lang w:val="en-US"/>
         </w:rPr>
-        <w:t>.) : (RL : 0,0234837645645118, CS: 0,0565320213454616, DS: 0,873362672739249)</w:t>
-      </w:r>
-    </w:p>
-    <w:p>
-      <w:pPr>
-        <w:rPr>
-          <w:lang w:val="en-US"/>
-        </w:rPr>
-      </w:pPr>
-      <w:proofErr w:type="gramStart"/>
+        <w:t>.) : (RL : 0,0799716137296922, CS: 0,144045315771621, DS: 0,762148679470882)</w:t>
+      </w:r>
+    </w:p>
+    <w:p>
+      <w:pPr>
+        <w:rPr>
+          <w:lang w:val="en-US"/>
+        </w:rPr>
+      </w:pPr>
       <w:r>
         <w:rPr>
           <w:lang w:val="en-US"/>
         </w:rPr>
         <w:t>Après :</w:t>
       </w:r>
-      <w:proofErr w:type="gramEnd"/>
     </w:p>
     <w:p>
       <w:pPr>
@@ -6291,21 +6290,7 @@
         <w:rPr>
           <w:lang w:val="en-US"/>
         </w:rPr>
-        <w:t>.</w:t>
-      </w:r>
-      <w:proofErr w:type="gramStart"/>
-      <w:r>
-        <w:rPr>
-          <w:lang w:val="en-US"/>
-        </w:rPr>
-        <w:t>) :</w:t>
-      </w:r>
-      <w:proofErr w:type="gramEnd"/>
-      <w:r>
-        <w:rPr>
-          <w:lang w:val="en-US"/>
-        </w:rPr>
-        <w:t xml:space="preserve"> (RL : 0,442826979721806, CS: 0,207422327733723, DS: 0,358176850747536)</w:t>
+        <w:t>.) : (RL : 0,894418192462614, CS: 0,0657391976652798, DS: 0,0418899570144632)</w:t>
       </w:r>
       <w:r>
         <w:rPr>
@@ -6345,7 +6330,7 @@
         <w:rPr>
           <w:lang w:val="en-US"/>
         </w:rPr>
-        <w:t>.) : (RL : 0,270839072002397, CS: 0,625829728738308, DS: 0,226876934156826)</w:t>
+        <w:t>.) : (RL : 0,103825586069105, CS: 0,86975724178223, DS: 0,0595685328732798)</w:t>
       </w:r>
       <w:r>
         <w:rPr>
@@ -6385,15 +6370,8 @@
         <w:rPr>
           <w:lang w:val="en-US"/>
         </w:rPr>
-        <w:t>.) : (RL : 0,344660255074375, CS: 0,0845100533582362, DS: 0,496637500558014)</w:t>
-      </w:r>
-    </w:p>
-    <w:p>
-      <w:pPr>
-        <w:rPr>
-          <w:lang w:val="en-US"/>
-        </w:rPr>
-      </w:pPr>
+        <w:t>.) : (RL : 0,0422619973088462, CS: 0,070878576921889, DS: 0,920150796794339)</w:t>
+      </w:r>
     </w:p>
     <w:sectPr>
       <w:pgSz w:w="11906" w:h="16838"/>

</xml_diff>